<commit_message>
Visual fixes, centering, text color, margins.
Changed the description text color for list views to a brown color,
added a style for paragraphs to have left and right margins for visual
appeal in dialogue boxes.  Removed the ui-bar tag from a couple of
footers so that the buttons fit without being on 2 lines.
</commit_message>
<xml_diff>
--- a/log.docx
+++ b/log.docx
@@ -1039,6 +1039,75 @@
       </w:pPr>
       <w:r>
         <w:t>Updated GIT</w:t>
+      </w:r>
+    </w:p>
+    <w:p>
+      <w:r>
+        <w:t>5/10</w:t>
+      </w:r>
+    </w:p>
+    <w:p>
+      <w:pPr>
+        <w:pStyle w:val="ListParagraph"/>
+        <w:numPr>
+          <w:ilvl w:val="0"/>
+          <w:numId w:val="15"/>
+        </w:numPr>
+      </w:pPr>
+      <w:r>
+        <w:t xml:space="preserve">Found where the description for </w:t>
+      </w:r>
+      <w:proofErr w:type="spellStart"/>
+      <w:r>
+        <w:t>listview</w:t>
+      </w:r>
+      <w:proofErr w:type="spellEnd"/>
+      <w:r>
+        <w:t xml:space="preserve"> was gray and changed it to a brown color.</w:t>
+      </w:r>
+    </w:p>
+    <w:p>
+      <w:pPr>
+        <w:pStyle w:val="ListParagraph"/>
+        <w:numPr>
+          <w:ilvl w:val="0"/>
+          <w:numId w:val="15"/>
+        </w:numPr>
+      </w:pPr>
+      <w:r>
+        <w:t>Centered text in footer of map page.</w:t>
+      </w:r>
+    </w:p>
+    <w:p>
+      <w:pPr>
+        <w:pStyle w:val="ListParagraph"/>
+        <w:numPr>
+          <w:ilvl w:val="0"/>
+          <w:numId w:val="15"/>
+        </w:numPr>
+      </w:pPr>
+      <w:r>
+        <w:t xml:space="preserve">Removed </w:t>
+      </w:r>
+      <w:proofErr w:type="spellStart"/>
+      <w:r>
+        <w:t>ui</w:t>
+      </w:r>
+      <w:proofErr w:type="spellEnd"/>
+      <w:r>
+        <w:t>-bar from a couple of footers so the buttons will fit.</w:t>
+      </w:r>
+    </w:p>
+    <w:p>
+      <w:pPr>
+        <w:pStyle w:val="ListParagraph"/>
+        <w:numPr>
+          <w:ilvl w:val="0"/>
+          <w:numId w:val="15"/>
+        </w:numPr>
+      </w:pPr>
+      <w:r>
+        <w:t>Added a margin to text in dialogues.</w:t>
       </w:r>
       <w:bookmarkStart w:id="0" w:name="_GoBack"/>
       <w:bookmarkEnd w:id="0"/>
@@ -1623,7 +1692,7 @@
   <w:abstractNum w:abstractNumId="5">
     <w:nsid w:val="432B7CB7"/>
     <w:multiLevelType w:val="hybridMultilevel"/>
-    <w:tmpl w:val="BBDA1618"/>
+    <w:tmpl w:val="6A244772"/>
     <w:lvl w:ilvl="0" w:tplc="04090001">
       <w:start w:val="1"/>
       <w:numFmt w:val="bullet"/>

</xml_diff>